<commit_message>
updated resume and added anchor tabs
</commit_message>
<xml_diff>
--- a/Portfolio/Carlton Visagie Resume Update.docx
+++ b/Portfolio/Carlton Visagie Resume Update.docx
@@ -10,8 +10,6 @@
           <w:sz w:val="20"/>
         </w:rPr>
       </w:pPr>
-      <w:bookmarkStart w:id="0" w:name="_GoBack"/>
-      <w:bookmarkEnd w:id="0"/>
       <w:r>
         <w:rPr>
           <w:noProof/>
@@ -1633,8 +1631,17 @@
                                   <w:b/>
                                   <w:sz w:val="36"/>
                                 </w:rPr>
-                                <w:t>Carlton Anthony Visagie</w:t>
+                                <w:t xml:space="preserve">Carlton Anthony </w:t>
                               </w:r>
+                              <w:proofErr w:type="spellStart"/>
+                              <w:r>
+                                <w:rPr>
+                                  <w:b/>
+                                  <w:sz w:val="36"/>
+                                </w:rPr>
+                                <w:t>Visagie</w:t>
+                              </w:r>
+                              <w:proofErr w:type="spellEnd"/>
                             </w:p>
                           </w:txbxContent>
                         </wps:txbx>
@@ -3840,8 +3847,30 @@
               <w:rPr>
                 <w:sz w:val="24"/>
               </w:rPr>
-              <w:t>Programming with Python, Javascript and Jquery</w:t>
+              <w:t xml:space="preserve">Programming with Python, </w:t>
             </w:r>
+            <w:proofErr w:type="spellStart"/>
+            <w:r>
+              <w:rPr>
+                <w:sz w:val="24"/>
+              </w:rPr>
+              <w:t>Javascript</w:t>
+            </w:r>
+            <w:proofErr w:type="spellEnd"/>
+            <w:r>
+              <w:rPr>
+                <w:sz w:val="24"/>
+              </w:rPr>
+              <w:t xml:space="preserve"> and </w:t>
+            </w:r>
+            <w:proofErr w:type="spellStart"/>
+            <w:r>
+              <w:rPr>
+                <w:sz w:val="24"/>
+              </w:rPr>
+              <w:t>Jquery</w:t>
+            </w:r>
+            <w:proofErr w:type="spellEnd"/>
           </w:p>
           <w:p>
             <w:pPr>
@@ -3942,11 +3971,19 @@
                 <w:sz w:val="24"/>
               </w:rPr>
             </w:pPr>
+            <w:proofErr w:type="spellStart"/>
             <w:r>
               <w:rPr>
                 <w:sz w:val="24"/>
               </w:rPr>
-              <w:t>Udemy | 2018</w:t>
+              <w:t>Udemy</w:t>
+            </w:r>
+            <w:proofErr w:type="spellEnd"/>
+            <w:r>
+              <w:rPr>
+                <w:sz w:val="24"/>
+              </w:rPr>
+              <w:t xml:space="preserve"> | 2018</w:t>
             </w:r>
           </w:p>
           <w:p>
@@ -4126,11 +4163,61 @@
               </w:rPr>
               <w:t xml:space="preserve">| </w:t>
             </w:r>
+            <w:proofErr w:type="spellStart"/>
             <w:r>
               <w:rPr>
                 <w:sz w:val="24"/>
               </w:rPr>
-              <w:t xml:space="preserve">React.Js </w:t>
+              <w:t>React.Js</w:t>
+            </w:r>
+            <w:proofErr w:type="spellEnd"/>
+            <w:r>
+              <w:rPr>
+                <w:sz w:val="24"/>
+              </w:rPr>
+              <w:t xml:space="preserve"> </w:t>
+            </w:r>
+            <w:r>
+              <w:rPr>
+                <w:b/>
+                <w:sz w:val="24"/>
+              </w:rPr>
+              <w:t xml:space="preserve">| </w:t>
+            </w:r>
+            <w:proofErr w:type="spellStart"/>
+            <w:r>
+              <w:rPr>
+                <w:sz w:val="24"/>
+              </w:rPr>
+              <w:t>Node.Js</w:t>
+            </w:r>
+            <w:proofErr w:type="spellEnd"/>
+            <w:r>
+              <w:rPr>
+                <w:sz w:val="24"/>
+              </w:rPr>
+              <w:t xml:space="preserve"> </w:t>
+            </w:r>
+            <w:r>
+              <w:rPr>
+                <w:b/>
+                <w:sz w:val="24"/>
+              </w:rPr>
+              <w:t xml:space="preserve">| </w:t>
+            </w:r>
+            <w:proofErr w:type="spellStart"/>
+            <w:r>
+              <w:rPr>
+                <w:sz w:val="24"/>
+              </w:rPr>
+              <w:t>Express.Js</w:t>
+            </w:r>
+            <w:proofErr w:type="spellEnd"/>
+            <w:r>
+              <w:rPr>
+                <w:sz w:val="24"/>
+              </w:rPr>
+              <w:t xml:space="preserve"> </w:t>
             </w:r>
             <w:r>
               <w:rPr>
@@ -4143,7 +4230,7 @@
               <w:rPr>
                 <w:sz w:val="24"/>
               </w:rPr>
-              <w:t xml:space="preserve">Node.Js </w:t>
+              <w:t xml:space="preserve">Python </w:t>
             </w:r>
             <w:r>
               <w:rPr>
@@ -4156,7 +4243,7 @@
               <w:rPr>
                 <w:sz w:val="24"/>
               </w:rPr>
-              <w:t xml:space="preserve">Express.Js </w:t>
+              <w:t xml:space="preserve">Bootstrap </w:t>
             </w:r>
             <w:r>
               <w:rPr>
@@ -4169,32 +4256,6 @@
               <w:rPr>
                 <w:sz w:val="24"/>
               </w:rPr>
-              <w:t xml:space="preserve">Python </w:t>
-            </w:r>
-            <w:r>
-              <w:rPr>
-                <w:b/>
-                <w:sz w:val="24"/>
-              </w:rPr>
-              <w:t xml:space="preserve">| </w:t>
-            </w:r>
-            <w:r>
-              <w:rPr>
-                <w:sz w:val="24"/>
-              </w:rPr>
-              <w:t xml:space="preserve">Bootstrap </w:t>
-            </w:r>
-            <w:r>
-              <w:rPr>
-                <w:b/>
-                <w:sz w:val="24"/>
-              </w:rPr>
-              <w:t xml:space="preserve">| </w:t>
-            </w:r>
-            <w:r>
-              <w:rPr>
-                <w:sz w:val="24"/>
-              </w:rPr>
               <w:t xml:space="preserve">GitHub </w:t>
             </w:r>
             <w:r>
@@ -4204,11 +4265,19 @@
               </w:rPr>
               <w:t xml:space="preserve">| </w:t>
             </w:r>
+            <w:proofErr w:type="spellStart"/>
             <w:r>
               <w:rPr>
                 <w:sz w:val="24"/>
               </w:rPr>
-              <w:t xml:space="preserve">GitLab </w:t>
+              <w:t>GitLab</w:t>
+            </w:r>
+            <w:proofErr w:type="spellEnd"/>
+            <w:r>
+              <w:rPr>
+                <w:sz w:val="24"/>
+              </w:rPr>
+              <w:t xml:space="preserve"> </w:t>
             </w:r>
             <w:r>
               <w:rPr>
@@ -4217,11 +4286,19 @@
               </w:rPr>
               <w:t xml:space="preserve">| </w:t>
             </w:r>
+            <w:proofErr w:type="spellStart"/>
             <w:r>
               <w:rPr>
                 <w:sz w:val="24"/>
               </w:rPr>
-              <w:t xml:space="preserve">Heroku </w:t>
+              <w:t>Heroku</w:t>
+            </w:r>
+            <w:proofErr w:type="spellEnd"/>
+            <w:r>
+              <w:rPr>
+                <w:sz w:val="24"/>
+              </w:rPr>
+              <w:t xml:space="preserve"> </w:t>
             </w:r>
             <w:r>
               <w:rPr>
@@ -4234,8 +4311,16 @@
               <w:rPr>
                 <w:sz w:val="24"/>
               </w:rPr>
-              <w:t xml:space="preserve"> Vue.Js</w:t>
+              <w:t xml:space="preserve"> </w:t>
             </w:r>
+            <w:proofErr w:type="spellStart"/>
+            <w:r>
+              <w:rPr>
+                <w:sz w:val="24"/>
+              </w:rPr>
+              <w:t>Vue.Js</w:t>
+            </w:r>
+            <w:proofErr w:type="spellEnd"/>
             <w:r>
               <w:rPr>
                 <w:b/>
@@ -4243,11 +4328,19 @@
               </w:rPr>
               <w:t xml:space="preserve">| </w:t>
             </w:r>
+            <w:proofErr w:type="spellStart"/>
             <w:r>
               <w:rPr>
                 <w:sz w:val="24"/>
               </w:rPr>
-              <w:t xml:space="preserve">Mongo.DB </w:t>
+              <w:t>Mongo.DB</w:t>
+            </w:r>
+            <w:proofErr w:type="spellEnd"/>
+            <w:r>
+              <w:rPr>
+                <w:sz w:val="24"/>
+              </w:rPr>
+              <w:t xml:space="preserve"> </w:t>
             </w:r>
             <w:r>
               <w:rPr>
@@ -4861,7 +4954,16 @@
         <w:ind w:left="3721"/>
       </w:pPr>
       <w:r>
-        <w:t>L.C Studio | Current</w:t>
+        <w:t xml:space="preserve">L.C Studio | </w:t>
+      </w:r>
+      <w:r>
+        <w:t>September 2020</w:t>
+      </w:r>
+      <w:r>
+        <w:t xml:space="preserve"> – </w:t>
+      </w:r>
+      <w:r>
+        <w:t>Current</w:t>
       </w:r>
     </w:p>
     <w:p>
@@ -4988,12 +5090,13 @@
     </w:p>
     <w:p>
       <w:pPr>
+        <w:pStyle w:val="ListParagraph"/>
         <w:tabs>
           <w:tab w:val="left" w:pos="4440"/>
           <w:tab w:val="left" w:pos="4441"/>
         </w:tabs>
-        <w:spacing w:before="249" w:line="487" w:lineRule="auto"/>
-        <w:ind w:left="3661" w:right="1612"/>
+        <w:spacing w:before="255" w:line="300" w:lineRule="auto"/>
+        <w:ind w:left="4441" w:right="1250" w:firstLine="0"/>
         <w:rPr>
           <w:sz w:val="24"/>
         </w:rPr>
@@ -5008,6 +5111,122 @@
         <w:spacing w:before="93"/>
         <w:ind w:left="105"/>
       </w:pPr>
+      <w:r>
+        <w:t xml:space="preserve">                                            </w:t>
+      </w:r>
+      <w:r>
+        <w:t>WordPress Developer</w:t>
+      </w:r>
+    </w:p>
+    <w:p>
+      <w:pPr>
+        <w:pStyle w:val="BodyText"/>
+        <w:spacing w:before="112"/>
+        <w:ind w:right="3182"/>
+      </w:pPr>
+      <w:r>
+        <w:t xml:space="preserve">                                                         </w:t>
+      </w:r>
+      <w:r>
+        <w:t xml:space="preserve"> </w:t>
+      </w:r>
+      <w:r>
+        <w:t>March 2021 - Current</w:t>
+      </w:r>
+    </w:p>
+    <w:p>
+      <w:pPr>
+        <w:pStyle w:val="BodyText"/>
+        <w:spacing w:before="4"/>
+      </w:pPr>
+    </w:p>
+    <w:p>
+      <w:pPr>
+        <w:pStyle w:val="Heading2"/>
+        <w:spacing w:before="0" w:line="309" w:lineRule="auto"/>
+        <w:ind w:left="3721" w:right="1858" w:hanging="10"/>
+      </w:pPr>
+      <w:r>
+        <w:t xml:space="preserve">Freelancer </w:t>
+      </w:r>
+      <w:r>
+        <w:t xml:space="preserve">| </w:t>
+      </w:r>
+      <w:r>
+        <w:t>Designer</w:t>
+      </w:r>
+      <w:r>
+        <w:t xml:space="preserve">| </w:t>
+      </w:r>
+      <w:r>
+        <w:t xml:space="preserve">Hosting </w:t>
+      </w:r>
+      <w:r>
+        <w:t xml:space="preserve">&amp; </w:t>
+      </w:r>
+      <w:r>
+        <w:t>Domain Registration</w:t>
+      </w:r>
+    </w:p>
+    <w:p>
+      <w:pPr>
+        <w:pStyle w:val="ListParagraph"/>
+        <w:numPr>
+          <w:ilvl w:val="0"/>
+          <w:numId w:val="1"/>
+        </w:numPr>
+        <w:tabs>
+          <w:tab w:val="left" w:pos="4440"/>
+          <w:tab w:val="left" w:pos="4441"/>
+        </w:tabs>
+        <w:spacing w:before="249" w:line="487" w:lineRule="auto"/>
+        <w:ind w:right="1612"/>
+        <w:rPr>
+          <w:sz w:val="24"/>
+        </w:rPr>
+      </w:pPr>
+      <w:r>
+        <w:rPr>
+          <w:sz w:val="24"/>
+        </w:rPr>
+        <w:t xml:space="preserve">       </w:t>
+      </w:r>
+      <w:r>
+        <w:rPr>
+          <w:sz w:val="24"/>
+        </w:rPr>
+        <w:t>Man</w:t>
+      </w:r>
+      <w:r>
+        <w:rPr>
+          <w:sz w:val="24"/>
+        </w:rPr>
+        <w:t>aging of websites, Blogs and Reviews</w:t>
+      </w:r>
+    </w:p>
+    <w:p>
+      <w:pPr>
+        <w:pStyle w:val="ListParagraph"/>
+        <w:numPr>
+          <w:ilvl w:val="0"/>
+          <w:numId w:val="1"/>
+        </w:numPr>
+        <w:tabs>
+          <w:tab w:val="left" w:pos="4440"/>
+          <w:tab w:val="left" w:pos="4441"/>
+        </w:tabs>
+        <w:spacing w:before="249" w:line="487" w:lineRule="auto"/>
+        <w:ind w:right="1612"/>
+        <w:rPr>
+          <w:sz w:val="24"/>
+        </w:rPr>
+      </w:pPr>
+      <w:r>
+        <w:rPr>
+          <w:sz w:val="24"/>
+        </w:rPr>
+        <w:t xml:space="preserve">       Maintaining and updating   </w:t>
+      </w:r>
     </w:p>
     <w:p>
       <w:pPr>
@@ -5018,6 +5237,16 @@
         <w:spacing w:before="93"/>
         <w:ind w:left="105"/>
       </w:pPr>
+    </w:p>
+    <w:p>
+      <w:pPr>
+        <w:pStyle w:val="Heading1"/>
+        <w:tabs>
+          <w:tab w:val="left" w:pos="3720"/>
+        </w:tabs>
+        <w:spacing w:before="93"/>
+        <w:ind w:left="105"/>
+      </w:pPr>
       <w:r>
         <w:t xml:space="preserve">                                            </w:t>
       </w:r>
@@ -5034,8 +5263,13 @@
       <w:r>
         <w:t xml:space="preserve">                                                     </w:t>
       </w:r>
-      <w:r>
-        <w:t>ConnectZA | April – July 2020</w:t>
+      <w:proofErr w:type="spellStart"/>
+      <w:r>
+        <w:t>ConnectZA</w:t>
+      </w:r>
+      <w:proofErr w:type="spellEnd"/>
+      <w:r>
+        <w:t xml:space="preserve"> | April – July 2020</w:t>
       </w:r>
     </w:p>
     <w:p>
@@ -5070,11 +5304,19 @@
           <w:sz w:val="24"/>
         </w:rPr>
       </w:pPr>
+      <w:proofErr w:type="spellStart"/>
       <w:r>
         <w:rPr>
           <w:sz w:val="24"/>
         </w:rPr>
-        <w:t>Installling of Network cables</w:t>
+        <w:t>Installling</w:t>
+      </w:r>
+      <w:proofErr w:type="spellEnd"/>
+      <w:r>
+        <w:rPr>
+          <w:sz w:val="24"/>
+        </w:rPr>
+        <w:t xml:space="preserve"> of Network cables</w:t>
       </w:r>
       <w:r>
         <w:rPr>
@@ -5115,7 +5357,6 @@
         <w:rPr>
           <w:sz w:val="24"/>
         </w:rPr>
-        <w:lastRenderedPageBreak/>
         <w:t>Routers and Antenna</w:t>
       </w:r>
       <w:r>
@@ -6464,8 +6705,13 @@
         <w:spacing w:before="268"/>
       </w:pPr>
       <w:r>
-        <w:t>My Github</w:t>
-      </w:r>
+        <w:t xml:space="preserve">My </w:t>
+      </w:r>
+      <w:proofErr w:type="spellStart"/>
+      <w:r>
+        <w:t>Github</w:t>
+      </w:r>
+      <w:proofErr w:type="spellEnd"/>
       <w:r>
         <w:rPr>
           <w:spacing w:val="-12"/>
@@ -6549,7 +6795,15 @@
         <w:pStyle w:val="Heading2"/>
       </w:pPr>
       <w:r>
-        <w:t>My Heroku profile</w:t>
+        <w:t xml:space="preserve">My </w:t>
+      </w:r>
+      <w:proofErr w:type="spellStart"/>
+      <w:r>
+        <w:t>Heroku</w:t>
+      </w:r>
+      <w:proofErr w:type="spellEnd"/>
+      <w:r>
+        <w:t xml:space="preserve"> profile</w:t>
       </w:r>
     </w:p>
     <w:p>
@@ -6675,7 +6929,7 @@
                           </pic:cNvPicPr>
                         </pic:nvPicPr>
                         <pic:blipFill>
-                          <a:blip r:embed="rId59">
+                          <a:blip r:embed="rId59" cstate="print">
                             <a:extLst>
                               <a:ext uri="{28A0092B-C50C-407E-A947-70E740481C1C}">
                                 <a14:useLocalDpi xmlns:a14="http://schemas.microsoft.com/office/drawing/2010/main" val="0"/>
@@ -6749,18 +7003,21 @@
     <w:p>
       <w:pPr>
         <w:pStyle w:val="BodyText"/>
-        <w:spacing w:before="1"/>
-        <w:ind w:left="115"/>
-      </w:pPr>
-      <w:hyperlink r:id="rId63">
+        <w:spacing w:before="4"/>
+      </w:pPr>
+      <w:hyperlink r:id="rId63" w:history="1">
         <w:r>
           <w:rPr>
-            <w:color w:val="0462C1"/>
-            <w:u w:val="single" w:color="0462C1"/>
+            <w:rStyle w:val="Hyperlink"/>
           </w:rPr>
-          <w:t>https://carlton2000.github.io/Portfolio/</w:t>
+          <w:t>https://carlton-portfolio.netlify.app/</w:t>
         </w:r>
       </w:hyperlink>
+      <w:r>
+        <w:t xml:space="preserve"> </w:t>
+      </w:r>
+      <w:bookmarkStart w:id="0" w:name="_GoBack"/>
+      <w:bookmarkEnd w:id="0"/>
     </w:p>
     <w:p>
       <w:pPr>
@@ -7202,7 +7459,7 @@
                           </pic:cNvPicPr>
                         </pic:nvPicPr>
                         <pic:blipFill>
-                          <a:blip r:embed="rId72">
+                          <a:blip r:embed="rId72" cstate="print">
                             <a:extLst>
                               <a:ext uri="{28A0092B-C50C-407E-A947-70E740481C1C}">
                                 <a14:useLocalDpi xmlns:a14="http://schemas.microsoft.com/office/drawing/2010/main" val="0"/>
@@ -7412,7 +7669,26 @@
           </mc:Choice>
           <mc:Fallback>
             <w:pict>
-              <v:group id="Group 2" o:spid="_x0000_s1058" style="position:absolute;margin-left:1in;margin-top:8.7pt;width:473.4pt;height:21.4pt;z-index:-251637760;mso-wrap-distance-left:0;mso-wrap-distance-right:0;mso-position-horizontal-relative:page;mso-position-vertical-relative:text" coordorigin="1440,174" coordsize="9468,428" o:gfxdata="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">
+              <v:group id="Group 2" o:spid="_x0000_s1058" style="position:absolute;margin-left:1in;margin-top:8.7pt;width:473.4pt;height:21.4pt;z-index:-251637760;mso-wrap-distance-left:0;mso-wrap-distance-right:0;mso-position-horizontal-relative:page;mso-position-vertical-relative:text" coordorigin="1440,174" coordsize="9468,428" o:gfxdata="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">
+                <v:shapetype id="_x0000_t75" coordsize="21600,21600" o:spt="75" o:preferrelative="t" path="m@4@5l@4@11@9@11@9@5xe" filled="f" stroked="f">
+                  <v:stroke joinstyle="miter"/>
+                  <v:formulas>
+                    <v:f eqn="if lineDrawn pixelLineWidth 0"/>
+                    <v:f eqn="sum @0 1 0"/>
+                    <v:f eqn="sum 0 0 @1"/>
+                    <v:f eqn="prod @2 1 2"/>
+                    <v:f eqn="prod @3 21600 pixelWidth"/>
+                    <v:f eqn="prod @3 21600 pixelHeight"/>
+                    <v:f eqn="sum @0 0 1"/>
+                    <v:f eqn="prod @6 1 2"/>
+                    <v:f eqn="prod @7 21600 pixelWidth"/>
+                    <v:f eqn="sum @8 21600 0"/>
+                    <v:f eqn="prod @7 21600 pixelHeight"/>
+                    <v:f eqn="sum @10 21600 0"/>
+                  </v:formulas>
+                  <v:path o:extrusionok="f" gradientshapeok="t" o:connecttype="rect"/>
+                  <o:lock v:ext="edit" aspectratio="t"/>
+                </v:shapetype>
                 <v:shape id="Picture 14" o:spid="_x0000_s1059" type="#_x0000_t75" style="position:absolute;left:1984;top:174;width:4952;height:312;visibility:visible;mso-wrap-style:square" o:gfxdata="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">
                   <v:imagedata r:id="rId81" o:title=""/>
                 </v:shape>
@@ -7444,6 +7720,10 @@
                   <v:imagedata r:id="rId89" o:title=""/>
                 </v:shape>
                 <v:line id="Line 4" o:spid="_x0000_s1069" style="position:absolute;visibility:visible;mso-wrap-style:square" from="1440,597" to="10908,597" o:connectortype="straight" o:gfxdata="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" strokeweight=".48pt"/>
+                <v:shapetype id="_x0000_t202" coordsize="21600,21600" o:spt="202" path="m,l,21600r21600,l21600,xe">
+                  <v:stroke joinstyle="miter"/>
+                  <v:path gradientshapeok="t" o:connecttype="rect"/>
+                </v:shapetype>
                 <v:shape id="Text Box 3" o:spid="_x0000_s1070" type="#_x0000_t202" style="position:absolute;left:1440;top:174;width:9468;height:428;visibility:visible;mso-wrap-style:square;v-text-anchor:top" o:gfxdata="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" filled="f" stroked="f">
                   <v:textbox inset="0,0,0,0">
                     <w:txbxContent>
@@ -8312,6 +8592,17 @@
       <w:ind w:left="619"/>
     </w:pPr>
   </w:style>
+  <w:style w:type="character" w:styleId="Hyperlink">
+    <w:name w:val="Hyperlink"/>
+    <w:basedOn w:val="DefaultParagraphFont"/>
+    <w:uiPriority w:val="99"/>
+    <w:unhideWhenUsed/>
+    <w:rsid w:val="001E7380"/>
+    <w:rPr>
+      <w:color w:val="0000FF" w:themeColor="hyperlink"/>
+      <w:u w:val="single"/>
+    </w:rPr>
+  </w:style>
 </w:styles>
 </file>
 

</xml_diff>